<commit_message>
Added patents and cleaned up structure
</commit_message>
<xml_diff>
--- a/PROJECTOR/RANSAC Registration.docx
+++ b/PROJECTOR/RANSAC Registration.docx
@@ -70,15 +70,7 @@
         <w:rPr>
           <w:rFonts w:eastAsia="MS Mincho"/>
         </w:rPr>
-        <w:t>owenl@electroimp</w:t>
-      </w:r>
-      <w:bookmarkStart w:id="0" w:name="_GoBack"/>
-      <w:bookmarkEnd w:id="0"/>
-      <w:r>
-        <w:rPr>
-          <w:rFonts w:eastAsia="MS Mincho"/>
-        </w:rPr>
-        <w:t>act.com</w:t>
+        <w:t>owenl@electroimpact.com</w:t>
       </w:r>
     </w:p>
     <w:p>
@@ -141,10 +133,10 @@
       <w:pPr>
         <w:pStyle w:val="Heading1"/>
       </w:pPr>
-      <w:bookmarkStart w:id="1" w:name="OLE_LINK3"/>
-      <w:bookmarkStart w:id="2" w:name="OLE_LINK4"/>
-      <w:bookmarkStart w:id="3" w:name="OLE_LINK31"/>
-      <w:bookmarkStart w:id="4" w:name="OLE_LINK32"/>
+      <w:bookmarkStart w:id="0" w:name="OLE_LINK3"/>
+      <w:bookmarkStart w:id="1" w:name="OLE_LINK4"/>
+      <w:bookmarkStart w:id="2" w:name="OLE_LINK31"/>
+      <w:bookmarkStart w:id="3" w:name="OLE_LINK32"/>
       <w:r>
         <w:t>Introduction</w:t>
       </w:r>
@@ -153,10 +145,10 @@
       <w:pPr>
         <w:jc w:val="left"/>
       </w:pPr>
-      <w:bookmarkStart w:id="5" w:name="OLE_LINK39"/>
-      <w:bookmarkStart w:id="6" w:name="OLE_LINK40"/>
+      <w:bookmarkStart w:id="4" w:name="OLE_LINK39"/>
+      <w:bookmarkStart w:id="5" w:name="OLE_LINK40"/>
+      <w:bookmarkEnd w:id="0"/>
       <w:bookmarkEnd w:id="1"/>
-      <w:bookmarkEnd w:id="2"/>
       <w:r>
         <w:t>Central to this implemen</w:t>
       </w:r>
@@ -699,7 +691,12 @@
         <w:jc w:val="left"/>
       </w:pPr>
       <w:r>
-        <w:t>This transform is calculated using all the inlier data</w:t>
+        <w:t xml:space="preserve">This transform is calculated using all the </w:t>
+      </w:r>
+      <w:bookmarkStart w:id="6" w:name="_GoBack"/>
+      <w:bookmarkEnd w:id="6"/>
+      <w:r>
+        <w:t>inlier data</w:t>
       </w:r>
     </w:p>
     <w:p>
@@ -1131,27 +1128,14 @@
             <w:r>
               <w:t>(</w:t>
             </w:r>
-            <w:r>
-              <w:fldChar w:fldCharType="begin"/>
-            </w:r>
-            <w:r>
-              <w:instrText xml:space="preserve"> SEQ ( \* ARABIC </w:instrText>
-            </w:r>
-            <w:r>
-              <w:fldChar w:fldCharType="separate"/>
-            </w:r>
-            <w:r>
-              <w:rPr>
-                <w:noProof/>
-              </w:rPr>
-              <w:t>1</w:t>
-            </w:r>
-            <w:r>
-              <w:rPr>
-                <w:noProof/>
-              </w:rPr>
-              <w:fldChar w:fldCharType="end"/>
-            </w:r>
+            <w:fldSimple w:instr=" SEQ ( \* ARABIC ">
+              <w:r>
+                <w:rPr>
+                  <w:noProof/>
+                </w:rPr>
+                <w:t>1</w:t>
+              </w:r>
+            </w:fldSimple>
             <w:r>
               <w:t>)</w:t>
             </w:r>
@@ -1345,27 +1329,14 @@
             <w:r>
               <w:t>(</w:t>
             </w:r>
-            <w:r>
-              <w:fldChar w:fldCharType="begin"/>
-            </w:r>
-            <w:r>
-              <w:instrText xml:space="preserve"> SEQ ( \* ARABIC </w:instrText>
-            </w:r>
-            <w:r>
-              <w:fldChar w:fldCharType="separate"/>
-            </w:r>
-            <w:r>
-              <w:rPr>
-                <w:noProof/>
-              </w:rPr>
-              <w:t>2</w:t>
-            </w:r>
-            <w:r>
-              <w:rPr>
-                <w:noProof/>
-              </w:rPr>
-              <w:fldChar w:fldCharType="end"/>
-            </w:r>
+            <w:fldSimple w:instr=" SEQ ( \* ARABIC ">
+              <w:r>
+                <w:rPr>
+                  <w:noProof/>
+                </w:rPr>
+                <w:t>2</w:t>
+              </w:r>
+            </w:fldSimple>
             <w:r>
               <w:t>)</w:t>
             </w:r>
@@ -1537,27 +1508,14 @@
             <w:r>
               <w:t>(</w:t>
             </w:r>
-            <w:r>
-              <w:fldChar w:fldCharType="begin"/>
-            </w:r>
-            <w:r>
-              <w:instrText xml:space="preserve"> SEQ ( \* ARABIC </w:instrText>
-            </w:r>
-            <w:r>
-              <w:fldChar w:fldCharType="separate"/>
-            </w:r>
-            <w:r>
-              <w:rPr>
-                <w:noProof/>
-              </w:rPr>
-              <w:t>3</w:t>
-            </w:r>
-            <w:r>
-              <w:rPr>
-                <w:noProof/>
-              </w:rPr>
-              <w:fldChar w:fldCharType="end"/>
-            </w:r>
+            <w:fldSimple w:instr=" SEQ ( \* ARABIC ">
+              <w:r>
+                <w:rPr>
+                  <w:noProof/>
+                </w:rPr>
+                <w:t>3</w:t>
+              </w:r>
+            </w:fldSimple>
             <w:r>
               <w:t>)</w:t>
             </w:r>
@@ -1730,27 +1688,14 @@
             <w:r>
               <w:t>(</w:t>
             </w:r>
-            <w:r>
-              <w:fldChar w:fldCharType="begin"/>
-            </w:r>
-            <w:r>
-              <w:instrText xml:space="preserve"> SEQ ( \* ARABIC </w:instrText>
-            </w:r>
-            <w:r>
-              <w:fldChar w:fldCharType="separate"/>
-            </w:r>
-            <w:r>
-              <w:rPr>
-                <w:noProof/>
-              </w:rPr>
-              <w:t>4</w:t>
-            </w:r>
-            <w:r>
-              <w:rPr>
-                <w:noProof/>
-              </w:rPr>
-              <w:fldChar w:fldCharType="end"/>
-            </w:r>
+            <w:fldSimple w:instr=" SEQ ( \* ARABIC ">
+              <w:r>
+                <w:rPr>
+                  <w:noProof/>
+                </w:rPr>
+                <w:t>4</w:t>
+              </w:r>
+            </w:fldSimple>
             <w:r>
               <w:t>)</w:t>
             </w:r>
@@ -2430,10 +2375,10 @@
         <w:jc w:val="left"/>
       </w:pPr>
     </w:p>
+    <w:bookmarkEnd w:id="2"/>
     <w:bookmarkEnd w:id="3"/>
     <w:bookmarkEnd w:id="4"/>
     <w:bookmarkEnd w:id="5"/>
-    <w:bookmarkEnd w:id="6"/>
     <w:p>
       <w:pPr>
         <w:jc w:val="left"/>
@@ -6336,7 +6281,7 @@
 </file>
 
 <file path=customXml/itemProps1.xml><?xml version="1.0" encoding="utf-8"?>
-<ds:datastoreItem xmlns:ds="http://schemas.openxmlformats.org/officeDocument/2006/customXml" ds:itemID="{039D686D-1327-4F38-B02C-1813FEAB42D2}">
+<ds:datastoreItem xmlns:ds="http://schemas.openxmlformats.org/officeDocument/2006/customXml" ds:itemID="{7C0EDF23-3C06-4D70-A9A2-FD7D7B9EE589}">
   <ds:schemaRefs>
     <ds:schemaRef ds:uri="http://schemas.openxmlformats.org/officeDocument/2006/bibliography"/>
   </ds:schemaRefs>

</xml_diff>